<commit_message>
Se corrigieron errores en la lógica
</commit_message>
<xml_diff>
--- a/Diagramas/Casos de Uso/Casos de uso Alto nivel.docx
+++ b/Diagramas/Casos de Uso/Casos de uso Alto nivel.docx
@@ -123,13 +123,7 @@
               <w:rPr>
                 <w:rFonts w:ascii="Arial" w:hAnsi="Arial" w:cs="Arial"/>
               </w:rPr>
-              <w:t xml:space="preserve">Agendar cita </w:t>
-            </w:r>
-            <w:r>
-              <w:rPr>
-                <w:rFonts w:ascii="Arial" w:hAnsi="Arial" w:cs="Arial"/>
-              </w:rPr>
-              <w:t>o examen</w:t>
+              <w:t>Agendar cita o examen</w:t>
             </w:r>
           </w:p>
         </w:tc>
@@ -181,13 +175,7 @@
               <w:rPr>
                 <w:rFonts w:ascii="Arial" w:hAnsi="Arial" w:cs="Arial"/>
               </w:rPr>
-              <w:t xml:space="preserve"> Examen, </w:t>
-            </w:r>
-            <w:r>
-              <w:rPr>
-                <w:rFonts w:ascii="Arial" w:hAnsi="Arial" w:cs="Arial"/>
-              </w:rPr>
-              <w:t>Sistema</w:t>
+              <w:t xml:space="preserve"> Examen, Sistema</w:t>
             </w:r>
           </w:p>
         </w:tc>
@@ -227,25 +215,7 @@
               <w:rPr>
                 <w:rFonts w:ascii="Arial" w:hAnsi="Arial" w:cs="Arial"/>
               </w:rPr>
-              <w:t>El paciente o doctor accede al sistema y solicita una cita con un doctor determinado o el mismo en una fecha específica</w:t>
-            </w:r>
-            <w:r>
-              <w:rPr>
-                <w:rFonts w:ascii="Arial" w:hAnsi="Arial" w:cs="Arial"/>
-              </w:rPr>
-              <w:t>, también puede solicitar una prueba médica</w:t>
-            </w:r>
-            <w:r>
-              <w:rPr>
-                <w:rFonts w:ascii="Arial" w:hAnsi="Arial" w:cs="Arial"/>
-              </w:rPr>
-              <w:t>. El sistema despliega los doctores disponibles y registra la cita con el paciente en una fecha establecida, además de pedir detalles de la consulta,</w:t>
-            </w:r>
-            <w:r>
-              <w:rPr>
-                <w:rFonts w:ascii="Arial" w:hAnsi="Arial" w:cs="Arial"/>
-              </w:rPr>
-              <w:t xml:space="preserve"> si es un examen solicita el examen que necesita el paciente</w:t>
+              <w:t>El paciente o doctor accede al sistema y solicita una cita con un doctor determinado o el mismo en una fecha específica, también puede solicitar una prueba médica. El sistema despliega los doctores disponibles y registra la cita con el paciente en una fecha establecida, además de pedir detalles de la consulta, si es un examen solicita el examen que necesita el paciente</w:t>
             </w:r>
             <w:r>
               <w:rPr>
@@ -651,608 +621,6 @@
                 <w:rFonts w:ascii="Arial" w:hAnsi="Arial" w:cs="Arial"/>
               </w:rPr>
               <w:t>Primario</w:t>
-            </w:r>
-          </w:p>
-        </w:tc>
-      </w:tr>
-    </w:tbl>
-    <w:p>
-      <w:pPr>
-        <w:jc w:val="both"/>
-        <w:rPr>
-          <w:rFonts w:ascii="Arial" w:hAnsi="Arial" w:cs="Arial"/>
-        </w:rPr>
-      </w:pPr>
-    </w:p>
-    <w:tbl>
-      <w:tblPr>
-        <w:tblStyle w:val="Tablaconcuadrcula"/>
-        <w:tblW w:w="0" w:type="auto"/>
-        <w:tblLook w:val="04A0" w:firstRow="1" w:lastRow="0" w:firstColumn="1" w:lastColumn="0" w:noHBand="0" w:noVBand="1"/>
-      </w:tblPr>
-      <w:tblGrid>
-        <w:gridCol w:w="4675"/>
-        <w:gridCol w:w="4675"/>
-      </w:tblGrid>
-      <w:tr>
-        <w:tc>
-          <w:tcPr>
-            <w:tcW w:w="4675" w:type="dxa"/>
-          </w:tcPr>
-          <w:p>
-            <w:pPr>
-              <w:jc w:val="both"/>
-              <w:rPr>
-                <w:rFonts w:ascii="Arial" w:hAnsi="Arial" w:cs="Arial"/>
-              </w:rPr>
-            </w:pPr>
-            <w:r>
-              <w:rPr>
-                <w:rFonts w:ascii="Arial" w:hAnsi="Arial" w:cs="Arial"/>
-              </w:rPr>
-              <w:t>Numero:</w:t>
-            </w:r>
-          </w:p>
-        </w:tc>
-        <w:tc>
-          <w:tcPr>
-            <w:tcW w:w="4675" w:type="dxa"/>
-          </w:tcPr>
-          <w:p>
-            <w:pPr>
-              <w:jc w:val="both"/>
-              <w:rPr>
-                <w:rFonts w:ascii="Arial" w:hAnsi="Arial" w:cs="Arial"/>
-              </w:rPr>
-            </w:pPr>
-            <w:r>
-              <w:rPr>
-                <w:rFonts w:ascii="Arial" w:hAnsi="Arial" w:cs="Arial"/>
-              </w:rPr>
-              <w:t>A0</w:t>
-            </w:r>
-            <w:r>
-              <w:rPr>
-                <w:rFonts w:ascii="Arial" w:hAnsi="Arial" w:cs="Arial"/>
-              </w:rPr>
-              <w:t>3</w:t>
-            </w:r>
-          </w:p>
-        </w:tc>
-      </w:tr>
-      <w:tr>
-        <w:tc>
-          <w:tcPr>
-            <w:tcW w:w="4675" w:type="dxa"/>
-          </w:tcPr>
-          <w:p>
-            <w:pPr>
-              <w:jc w:val="both"/>
-              <w:rPr>
-                <w:rFonts w:ascii="Arial" w:hAnsi="Arial" w:cs="Arial"/>
-              </w:rPr>
-            </w:pPr>
-            <w:r>
-              <w:rPr>
-                <w:rFonts w:ascii="Arial" w:hAnsi="Arial" w:cs="Arial"/>
-              </w:rPr>
-              <w:t>Casos de Uso:</w:t>
-            </w:r>
-          </w:p>
-        </w:tc>
-        <w:tc>
-          <w:tcPr>
-            <w:tcW w:w="4675" w:type="dxa"/>
-          </w:tcPr>
-          <w:p>
-            <w:pPr>
-              <w:jc w:val="both"/>
-              <w:rPr>
-                <w:rFonts w:ascii="Arial" w:hAnsi="Arial" w:cs="Arial"/>
-              </w:rPr>
-            </w:pPr>
-            <w:r>
-              <w:rPr>
-                <w:rFonts w:ascii="Arial" w:hAnsi="Arial" w:cs="Arial"/>
-              </w:rPr>
-              <w:t>Consultar historial médico</w:t>
-            </w:r>
-          </w:p>
-        </w:tc>
-      </w:tr>
-      <w:tr>
-        <w:tc>
-          <w:tcPr>
-            <w:tcW w:w="4675" w:type="dxa"/>
-          </w:tcPr>
-          <w:p>
-            <w:pPr>
-              <w:jc w:val="both"/>
-              <w:rPr>
-                <w:rFonts w:ascii="Arial" w:hAnsi="Arial" w:cs="Arial"/>
-              </w:rPr>
-            </w:pPr>
-            <w:r>
-              <w:rPr>
-                <w:rFonts w:ascii="Arial" w:hAnsi="Arial" w:cs="Arial"/>
-              </w:rPr>
-              <w:t>Actores:</w:t>
-            </w:r>
-          </w:p>
-        </w:tc>
-        <w:tc>
-          <w:tcPr>
-            <w:tcW w:w="4675" w:type="dxa"/>
-          </w:tcPr>
-          <w:p>
-            <w:pPr>
-              <w:jc w:val="both"/>
-              <w:rPr>
-                <w:rFonts w:ascii="Arial" w:hAnsi="Arial" w:cs="Arial"/>
-              </w:rPr>
-            </w:pPr>
-            <w:r>
-              <w:rPr>
-                <w:rFonts w:ascii="Arial" w:hAnsi="Arial" w:cs="Arial"/>
-              </w:rPr>
-              <w:t xml:space="preserve">Paciente, Sistema, </w:t>
-            </w:r>
-            <w:r>
-              <w:rPr>
-                <w:rFonts w:ascii="Arial" w:hAnsi="Arial" w:cs="Arial"/>
-              </w:rPr>
-              <w:t>Consulta</w:t>
-            </w:r>
-            <w:r>
-              <w:rPr>
-                <w:rFonts w:ascii="Arial" w:hAnsi="Arial" w:cs="Arial"/>
-              </w:rPr>
-              <w:t>, Examen</w:t>
-            </w:r>
-          </w:p>
-        </w:tc>
-      </w:tr>
-      <w:tr>
-        <w:tc>
-          <w:tcPr>
-            <w:tcW w:w="4675" w:type="dxa"/>
-          </w:tcPr>
-          <w:p>
-            <w:pPr>
-              <w:jc w:val="both"/>
-              <w:rPr>
-                <w:rFonts w:ascii="Arial" w:hAnsi="Arial" w:cs="Arial"/>
-              </w:rPr>
-            </w:pPr>
-            <w:r>
-              <w:rPr>
-                <w:rFonts w:ascii="Arial" w:hAnsi="Arial" w:cs="Arial"/>
-              </w:rPr>
-              <w:t>Descripción</w:t>
-            </w:r>
-          </w:p>
-        </w:tc>
-        <w:tc>
-          <w:tcPr>
-            <w:tcW w:w="4675" w:type="dxa"/>
-          </w:tcPr>
-          <w:p>
-            <w:pPr>
-              <w:jc w:val="both"/>
-              <w:rPr>
-                <w:rFonts w:ascii="Arial" w:hAnsi="Arial" w:cs="Arial"/>
-              </w:rPr>
-            </w:pPr>
-            <w:r>
-              <w:rPr>
-                <w:rFonts w:ascii="Arial" w:hAnsi="Arial" w:cs="Arial"/>
-              </w:rPr>
-              <w:t xml:space="preserve">El paciente accede al sistema y le solicita al mismo todas las solicitudes de citas </w:t>
-            </w:r>
-            <w:r>
-              <w:rPr>
-                <w:rFonts w:ascii="Arial" w:hAnsi="Arial" w:cs="Arial"/>
-              </w:rPr>
-              <w:t xml:space="preserve">médicas </w:t>
-            </w:r>
-            <w:r>
-              <w:rPr>
-                <w:rFonts w:ascii="Arial" w:hAnsi="Arial" w:cs="Arial"/>
-              </w:rPr>
-              <w:lastRenderedPageBreak/>
-              <w:t>que ha solicitado. El sistema recibe la identificación del paciente y le regresará un listado con todas las citas que ha realizado el paciente mostrando el doctor que solicito y la fecha, además le mostrará todos los exámenes que el paciente ha realizado</w:t>
-            </w:r>
-          </w:p>
-        </w:tc>
-      </w:tr>
-      <w:tr>
-        <w:tc>
-          <w:tcPr>
-            <w:tcW w:w="4675" w:type="dxa"/>
-          </w:tcPr>
-          <w:p>
-            <w:pPr>
-              <w:jc w:val="both"/>
-              <w:rPr>
-                <w:rFonts w:ascii="Arial" w:hAnsi="Arial" w:cs="Arial"/>
-              </w:rPr>
-            </w:pPr>
-            <w:r>
-              <w:rPr>
-                <w:rFonts w:ascii="Arial" w:hAnsi="Arial" w:cs="Arial"/>
-              </w:rPr>
-              <w:lastRenderedPageBreak/>
-              <w:t>Tipo:</w:t>
-            </w:r>
-          </w:p>
-        </w:tc>
-        <w:tc>
-          <w:tcPr>
-            <w:tcW w:w="4675" w:type="dxa"/>
-          </w:tcPr>
-          <w:p>
-            <w:pPr>
-              <w:jc w:val="both"/>
-              <w:rPr>
-                <w:rFonts w:ascii="Arial" w:hAnsi="Arial" w:cs="Arial"/>
-              </w:rPr>
-            </w:pPr>
-            <w:r>
-              <w:rPr>
-                <w:rFonts w:ascii="Arial" w:hAnsi="Arial" w:cs="Arial"/>
-              </w:rPr>
-              <w:t>P</w:t>
-            </w:r>
-            <w:r>
-              <w:rPr>
-                <w:rFonts w:ascii="Arial" w:hAnsi="Arial" w:cs="Arial"/>
-              </w:rPr>
-              <w:t>rimario</w:t>
-            </w:r>
-          </w:p>
-        </w:tc>
-      </w:tr>
-    </w:tbl>
-    <w:p>
-      <w:pPr>
-        <w:jc w:val="both"/>
-        <w:rPr>
-          <w:rFonts w:ascii="Arial" w:hAnsi="Arial" w:cs="Arial"/>
-        </w:rPr>
-      </w:pPr>
-    </w:p>
-    <w:p>
-      <w:pPr>
-        <w:jc w:val="both"/>
-        <w:rPr>
-          <w:rFonts w:ascii="Arial" w:hAnsi="Arial" w:cs="Arial"/>
-        </w:rPr>
-      </w:pPr>
-      <w:r>
-        <w:rPr>
-          <w:rFonts w:ascii="Arial" w:hAnsi="Arial" w:cs="Arial"/>
-        </w:rPr>
-        <w:t>Casos de administrador</w:t>
-      </w:r>
-    </w:p>
-    <w:tbl>
-      <w:tblPr>
-        <w:tblStyle w:val="Tablaconcuadrcula"/>
-        <w:tblW w:w="0" w:type="auto"/>
-        <w:tblLook w:val="04A0" w:firstRow="1" w:lastRow="0" w:firstColumn="1" w:lastColumn="0" w:noHBand="0" w:noVBand="1"/>
-      </w:tblPr>
-      <w:tblGrid>
-        <w:gridCol w:w="4675"/>
-        <w:gridCol w:w="4675"/>
-      </w:tblGrid>
-      <w:tr>
-        <w:tc>
-          <w:tcPr>
-            <w:tcW w:w="4675" w:type="dxa"/>
-            <w:tcBorders>
-              <w:top w:val="single" w:sz="4" w:space="0" w:color="auto"/>
-              <w:left w:val="single" w:sz="4" w:space="0" w:color="auto"/>
-              <w:bottom w:val="single" w:sz="4" w:space="0" w:color="auto"/>
-              <w:right w:val="single" w:sz="4" w:space="0" w:color="auto"/>
-            </w:tcBorders>
-            <w:hideMark/>
-          </w:tcPr>
-          <w:p>
-            <w:pPr>
-              <w:jc w:val="both"/>
-              <w:rPr>
-                <w:rFonts w:ascii="Arial" w:hAnsi="Arial" w:cs="Arial"/>
-              </w:rPr>
-            </w:pPr>
-            <w:r>
-              <w:rPr>
-                <w:rFonts w:ascii="Arial" w:hAnsi="Arial" w:cs="Arial"/>
-              </w:rPr>
-              <w:t>Numero:</w:t>
-            </w:r>
-          </w:p>
-        </w:tc>
-        <w:tc>
-          <w:tcPr>
-            <w:tcW w:w="4675" w:type="dxa"/>
-            <w:tcBorders>
-              <w:top w:val="single" w:sz="4" w:space="0" w:color="auto"/>
-              <w:left w:val="single" w:sz="4" w:space="0" w:color="auto"/>
-              <w:bottom w:val="single" w:sz="4" w:space="0" w:color="auto"/>
-              <w:right w:val="single" w:sz="4" w:space="0" w:color="auto"/>
-            </w:tcBorders>
-            <w:hideMark/>
-          </w:tcPr>
-          <w:p>
-            <w:pPr>
-              <w:jc w:val="both"/>
-              <w:rPr>
-                <w:rFonts w:ascii="Arial" w:hAnsi="Arial" w:cs="Arial"/>
-              </w:rPr>
-            </w:pPr>
-            <w:r>
-              <w:rPr>
-                <w:rFonts w:ascii="Arial" w:hAnsi="Arial" w:cs="Arial"/>
-              </w:rPr>
-              <w:t>B0</w:t>
-            </w:r>
-            <w:r>
-              <w:rPr>
-                <w:rFonts w:ascii="Arial" w:hAnsi="Arial" w:cs="Arial"/>
-              </w:rPr>
-              <w:t>1</w:t>
-            </w:r>
-          </w:p>
-        </w:tc>
-      </w:tr>
-      <w:tr>
-        <w:tc>
-          <w:tcPr>
-            <w:tcW w:w="4675" w:type="dxa"/>
-            <w:tcBorders>
-              <w:top w:val="single" w:sz="4" w:space="0" w:color="auto"/>
-              <w:left w:val="single" w:sz="4" w:space="0" w:color="auto"/>
-              <w:bottom w:val="single" w:sz="4" w:space="0" w:color="auto"/>
-              <w:right w:val="single" w:sz="4" w:space="0" w:color="auto"/>
-            </w:tcBorders>
-            <w:hideMark/>
-          </w:tcPr>
-          <w:p>
-            <w:pPr>
-              <w:jc w:val="both"/>
-              <w:rPr>
-                <w:rFonts w:ascii="Arial" w:hAnsi="Arial" w:cs="Arial"/>
-              </w:rPr>
-            </w:pPr>
-            <w:r>
-              <w:rPr>
-                <w:rFonts w:ascii="Arial" w:hAnsi="Arial" w:cs="Arial"/>
-              </w:rPr>
-              <w:t>Casos de Uso:</w:t>
-            </w:r>
-          </w:p>
-        </w:tc>
-        <w:tc>
-          <w:tcPr>
-            <w:tcW w:w="4675" w:type="dxa"/>
-            <w:tcBorders>
-              <w:top w:val="single" w:sz="4" w:space="0" w:color="auto"/>
-              <w:left w:val="single" w:sz="4" w:space="0" w:color="auto"/>
-              <w:bottom w:val="single" w:sz="4" w:space="0" w:color="auto"/>
-              <w:right w:val="single" w:sz="4" w:space="0" w:color="auto"/>
-            </w:tcBorders>
-            <w:hideMark/>
-          </w:tcPr>
-          <w:p>
-            <w:pPr>
-              <w:jc w:val="both"/>
-              <w:rPr>
-                <w:rFonts w:ascii="Arial" w:hAnsi="Arial" w:cs="Arial"/>
-              </w:rPr>
-            </w:pPr>
-            <w:r>
-              <w:rPr>
-                <w:rFonts w:ascii="Arial" w:hAnsi="Arial" w:cs="Arial"/>
-              </w:rPr>
-              <w:t xml:space="preserve">Agregar </w:t>
-            </w:r>
-            <w:r>
-              <w:rPr>
-                <w:rFonts w:ascii="Arial" w:hAnsi="Arial" w:cs="Arial"/>
-              </w:rPr>
-              <w:t>Datos</w:t>
-            </w:r>
-          </w:p>
-        </w:tc>
-      </w:tr>
-      <w:tr>
-        <w:tc>
-          <w:tcPr>
-            <w:tcW w:w="4675" w:type="dxa"/>
-            <w:tcBorders>
-              <w:top w:val="single" w:sz="4" w:space="0" w:color="auto"/>
-              <w:left w:val="single" w:sz="4" w:space="0" w:color="auto"/>
-              <w:bottom w:val="single" w:sz="4" w:space="0" w:color="auto"/>
-              <w:right w:val="single" w:sz="4" w:space="0" w:color="auto"/>
-            </w:tcBorders>
-            <w:hideMark/>
-          </w:tcPr>
-          <w:p>
-            <w:pPr>
-              <w:jc w:val="both"/>
-              <w:rPr>
-                <w:rFonts w:ascii="Arial" w:hAnsi="Arial" w:cs="Arial"/>
-              </w:rPr>
-            </w:pPr>
-            <w:r>
-              <w:rPr>
-                <w:rFonts w:ascii="Arial" w:hAnsi="Arial" w:cs="Arial"/>
-              </w:rPr>
-              <w:t>Actores:</w:t>
-            </w:r>
-          </w:p>
-        </w:tc>
-        <w:tc>
-          <w:tcPr>
-            <w:tcW w:w="4675" w:type="dxa"/>
-            <w:tcBorders>
-              <w:top w:val="single" w:sz="4" w:space="0" w:color="auto"/>
-              <w:left w:val="single" w:sz="4" w:space="0" w:color="auto"/>
-              <w:bottom w:val="single" w:sz="4" w:space="0" w:color="auto"/>
-              <w:right w:val="single" w:sz="4" w:space="0" w:color="auto"/>
-            </w:tcBorders>
-            <w:hideMark/>
-          </w:tcPr>
-          <w:p>
-            <w:pPr>
-              <w:jc w:val="both"/>
-              <w:rPr>
-                <w:rFonts w:ascii="Arial" w:hAnsi="Arial" w:cs="Arial"/>
-              </w:rPr>
-            </w:pPr>
-            <w:r>
-              <w:rPr>
-                <w:rFonts w:ascii="Arial" w:hAnsi="Arial" w:cs="Arial"/>
-              </w:rPr>
-              <w:t>Administrador, Médico,</w:t>
-            </w:r>
-            <w:r>
-              <w:rPr>
-                <w:rFonts w:ascii="Arial" w:hAnsi="Arial" w:cs="Arial"/>
-              </w:rPr>
-              <w:t xml:space="preserve"> Paciente, Laboratorista, </w:t>
-            </w:r>
-            <w:r>
-              <w:rPr>
-                <w:rFonts w:ascii="Arial" w:hAnsi="Arial" w:cs="Arial"/>
-              </w:rPr>
-              <w:t>Examen, Sistema</w:t>
-            </w:r>
-          </w:p>
-        </w:tc>
-      </w:tr>
-      <w:tr>
-        <w:tc>
-          <w:tcPr>
-            <w:tcW w:w="4675" w:type="dxa"/>
-            <w:tcBorders>
-              <w:top w:val="single" w:sz="4" w:space="0" w:color="auto"/>
-              <w:left w:val="single" w:sz="4" w:space="0" w:color="auto"/>
-              <w:bottom w:val="single" w:sz="4" w:space="0" w:color="auto"/>
-              <w:right w:val="single" w:sz="4" w:space="0" w:color="auto"/>
-            </w:tcBorders>
-            <w:hideMark/>
-          </w:tcPr>
-          <w:p>
-            <w:pPr>
-              <w:jc w:val="both"/>
-              <w:rPr>
-                <w:rFonts w:ascii="Arial" w:hAnsi="Arial" w:cs="Arial"/>
-              </w:rPr>
-            </w:pPr>
-            <w:r>
-              <w:rPr>
-                <w:rFonts w:ascii="Arial" w:hAnsi="Arial" w:cs="Arial"/>
-              </w:rPr>
-              <w:t>Descripción</w:t>
-            </w:r>
-          </w:p>
-        </w:tc>
-        <w:tc>
-          <w:tcPr>
-            <w:tcW w:w="4675" w:type="dxa"/>
-            <w:tcBorders>
-              <w:top w:val="single" w:sz="4" w:space="0" w:color="auto"/>
-              <w:left w:val="single" w:sz="4" w:space="0" w:color="auto"/>
-              <w:bottom w:val="single" w:sz="4" w:space="0" w:color="auto"/>
-              <w:right w:val="single" w:sz="4" w:space="0" w:color="auto"/>
-            </w:tcBorders>
-            <w:hideMark/>
-          </w:tcPr>
-          <w:p>
-            <w:pPr>
-              <w:jc w:val="both"/>
-              <w:rPr>
-                <w:rFonts w:ascii="Arial" w:hAnsi="Arial" w:cs="Arial"/>
-              </w:rPr>
-            </w:pPr>
-            <w:r>
-              <w:rPr>
-                <w:rFonts w:ascii="Arial" w:hAnsi="Arial" w:cs="Arial"/>
-              </w:rPr>
-              <w:t>El administrador accede al sistema y solicita un formulario para agregar un nuevo médico</w:t>
-            </w:r>
-            <w:r>
-              <w:rPr>
-                <w:rFonts w:ascii="Arial" w:hAnsi="Arial" w:cs="Arial"/>
-              </w:rPr>
-              <w:t>, paciente, laboratorista, o examen de laboratorio</w:t>
-            </w:r>
-            <w:r>
-              <w:rPr>
-                <w:rFonts w:ascii="Arial" w:hAnsi="Arial" w:cs="Arial"/>
-              </w:rPr>
-              <w:t xml:space="preserve"> al hospital, para realizar esto el sistema necesita </w:t>
-            </w:r>
-            <w:r>
-              <w:rPr>
-                <w:rFonts w:ascii="Arial" w:hAnsi="Arial" w:cs="Arial"/>
-              </w:rPr>
-              <w:t>solicitar al administrador que llene los campos de información de cada actor nuevo que se quiere agregar.</w:t>
-            </w:r>
-          </w:p>
-        </w:tc>
-      </w:tr>
-      <w:tr>
-        <w:tc>
-          <w:tcPr>
-            <w:tcW w:w="4675" w:type="dxa"/>
-            <w:tcBorders>
-              <w:top w:val="single" w:sz="4" w:space="0" w:color="auto"/>
-              <w:left w:val="single" w:sz="4" w:space="0" w:color="auto"/>
-              <w:bottom w:val="single" w:sz="4" w:space="0" w:color="auto"/>
-              <w:right w:val="single" w:sz="4" w:space="0" w:color="auto"/>
-            </w:tcBorders>
-            <w:hideMark/>
-          </w:tcPr>
-          <w:p>
-            <w:pPr>
-              <w:jc w:val="both"/>
-              <w:rPr>
-                <w:rFonts w:ascii="Arial" w:hAnsi="Arial" w:cs="Arial"/>
-              </w:rPr>
-            </w:pPr>
-            <w:r>
-              <w:rPr>
-                <w:rFonts w:ascii="Arial" w:hAnsi="Arial" w:cs="Arial"/>
-              </w:rPr>
-              <w:t>Tipo:</w:t>
-            </w:r>
-          </w:p>
-        </w:tc>
-        <w:tc>
-          <w:tcPr>
-            <w:tcW w:w="4675" w:type="dxa"/>
-            <w:tcBorders>
-              <w:top w:val="single" w:sz="4" w:space="0" w:color="auto"/>
-              <w:left w:val="single" w:sz="4" w:space="0" w:color="auto"/>
-              <w:bottom w:val="single" w:sz="4" w:space="0" w:color="auto"/>
-              <w:right w:val="single" w:sz="4" w:space="0" w:color="auto"/>
-            </w:tcBorders>
-            <w:hideMark/>
-          </w:tcPr>
-          <w:p>
-            <w:pPr>
-              <w:jc w:val="both"/>
-              <w:rPr>
-                <w:rFonts w:ascii="Arial" w:hAnsi="Arial" w:cs="Arial"/>
-              </w:rPr>
-            </w:pPr>
-            <w:r>
-              <w:rPr>
-                <w:rFonts w:ascii="Arial" w:hAnsi="Arial" w:cs="Arial"/>
-              </w:rPr>
-              <w:t>Secundario</w:t>
             </w:r>
           </w:p>
         </w:tc>
@@ -1304,6 +672,270 @@
         <w:tc>
           <w:tcPr>
             <w:tcW w:w="4675" w:type="dxa"/>
+          </w:tcPr>
+          <w:p>
+            <w:pPr>
+              <w:jc w:val="both"/>
+              <w:rPr>
+                <w:rFonts w:ascii="Arial" w:hAnsi="Arial" w:cs="Arial"/>
+              </w:rPr>
+            </w:pPr>
+            <w:r>
+              <w:rPr>
+                <w:rFonts w:ascii="Arial" w:hAnsi="Arial" w:cs="Arial"/>
+              </w:rPr>
+              <w:lastRenderedPageBreak/>
+              <w:t>Numero:</w:t>
+            </w:r>
+          </w:p>
+        </w:tc>
+        <w:tc>
+          <w:tcPr>
+            <w:tcW w:w="4675" w:type="dxa"/>
+          </w:tcPr>
+          <w:p>
+            <w:pPr>
+              <w:jc w:val="both"/>
+              <w:rPr>
+                <w:rFonts w:ascii="Arial" w:hAnsi="Arial" w:cs="Arial"/>
+              </w:rPr>
+            </w:pPr>
+            <w:r>
+              <w:rPr>
+                <w:rFonts w:ascii="Arial" w:hAnsi="Arial" w:cs="Arial"/>
+              </w:rPr>
+              <w:t>A0</w:t>
+            </w:r>
+            <w:r>
+              <w:rPr>
+                <w:rFonts w:ascii="Arial" w:hAnsi="Arial" w:cs="Arial"/>
+              </w:rPr>
+              <w:t>3</w:t>
+            </w:r>
+          </w:p>
+        </w:tc>
+      </w:tr>
+      <w:tr>
+        <w:tc>
+          <w:tcPr>
+            <w:tcW w:w="4675" w:type="dxa"/>
+          </w:tcPr>
+          <w:p>
+            <w:pPr>
+              <w:jc w:val="both"/>
+              <w:rPr>
+                <w:rFonts w:ascii="Arial" w:hAnsi="Arial" w:cs="Arial"/>
+              </w:rPr>
+            </w:pPr>
+            <w:r>
+              <w:rPr>
+                <w:rFonts w:ascii="Arial" w:hAnsi="Arial" w:cs="Arial"/>
+              </w:rPr>
+              <w:t>Casos de Uso:</w:t>
+            </w:r>
+          </w:p>
+        </w:tc>
+        <w:tc>
+          <w:tcPr>
+            <w:tcW w:w="4675" w:type="dxa"/>
+          </w:tcPr>
+          <w:p>
+            <w:pPr>
+              <w:jc w:val="both"/>
+              <w:rPr>
+                <w:rFonts w:ascii="Arial" w:hAnsi="Arial" w:cs="Arial"/>
+              </w:rPr>
+            </w:pPr>
+            <w:r>
+              <w:rPr>
+                <w:rFonts w:ascii="Arial" w:hAnsi="Arial" w:cs="Arial"/>
+              </w:rPr>
+              <w:t>Consultar historial médico</w:t>
+            </w:r>
+          </w:p>
+        </w:tc>
+      </w:tr>
+      <w:tr>
+        <w:tc>
+          <w:tcPr>
+            <w:tcW w:w="4675" w:type="dxa"/>
+          </w:tcPr>
+          <w:p>
+            <w:pPr>
+              <w:jc w:val="both"/>
+              <w:rPr>
+                <w:rFonts w:ascii="Arial" w:hAnsi="Arial" w:cs="Arial"/>
+              </w:rPr>
+            </w:pPr>
+            <w:r>
+              <w:rPr>
+                <w:rFonts w:ascii="Arial" w:hAnsi="Arial" w:cs="Arial"/>
+              </w:rPr>
+              <w:t>Actores:</w:t>
+            </w:r>
+          </w:p>
+        </w:tc>
+        <w:tc>
+          <w:tcPr>
+            <w:tcW w:w="4675" w:type="dxa"/>
+          </w:tcPr>
+          <w:p>
+            <w:pPr>
+              <w:jc w:val="both"/>
+              <w:rPr>
+                <w:rFonts w:ascii="Arial" w:hAnsi="Arial" w:cs="Arial"/>
+              </w:rPr>
+            </w:pPr>
+            <w:r>
+              <w:rPr>
+                <w:rFonts w:ascii="Arial" w:hAnsi="Arial" w:cs="Arial"/>
+              </w:rPr>
+              <w:t xml:space="preserve">Paciente, Sistema, </w:t>
+            </w:r>
+            <w:r>
+              <w:rPr>
+                <w:rFonts w:ascii="Arial" w:hAnsi="Arial" w:cs="Arial"/>
+              </w:rPr>
+              <w:t>Consulta</w:t>
+            </w:r>
+            <w:r>
+              <w:rPr>
+                <w:rFonts w:ascii="Arial" w:hAnsi="Arial" w:cs="Arial"/>
+              </w:rPr>
+              <w:t>, Examen</w:t>
+            </w:r>
+          </w:p>
+        </w:tc>
+      </w:tr>
+      <w:tr>
+        <w:tc>
+          <w:tcPr>
+            <w:tcW w:w="4675" w:type="dxa"/>
+          </w:tcPr>
+          <w:p>
+            <w:pPr>
+              <w:jc w:val="both"/>
+              <w:rPr>
+                <w:rFonts w:ascii="Arial" w:hAnsi="Arial" w:cs="Arial"/>
+              </w:rPr>
+            </w:pPr>
+            <w:r>
+              <w:rPr>
+                <w:rFonts w:ascii="Arial" w:hAnsi="Arial" w:cs="Arial"/>
+              </w:rPr>
+              <w:t>Descripción</w:t>
+            </w:r>
+          </w:p>
+        </w:tc>
+        <w:tc>
+          <w:tcPr>
+            <w:tcW w:w="4675" w:type="dxa"/>
+          </w:tcPr>
+          <w:p>
+            <w:pPr>
+              <w:jc w:val="both"/>
+              <w:rPr>
+                <w:rFonts w:ascii="Arial" w:hAnsi="Arial" w:cs="Arial"/>
+              </w:rPr>
+            </w:pPr>
+            <w:r>
+              <w:rPr>
+                <w:rFonts w:ascii="Arial" w:hAnsi="Arial" w:cs="Arial"/>
+              </w:rPr>
+              <w:t xml:space="preserve">El paciente accede al sistema y le solicita al mismo todas las solicitudes de citas </w:t>
+            </w:r>
+            <w:r>
+              <w:rPr>
+                <w:rFonts w:ascii="Arial" w:hAnsi="Arial" w:cs="Arial"/>
+              </w:rPr>
+              <w:t>médicas que ha solicitado. El sistema recibe la identificación del paciente y le regresará un listado con todas las citas que ha realizado el paciente mostrando el doctor que solicito y la fecha, además le mostrará todos los exámenes que el paciente ha realizado</w:t>
+            </w:r>
+          </w:p>
+        </w:tc>
+      </w:tr>
+      <w:tr>
+        <w:tc>
+          <w:tcPr>
+            <w:tcW w:w="4675" w:type="dxa"/>
+          </w:tcPr>
+          <w:p>
+            <w:pPr>
+              <w:jc w:val="both"/>
+              <w:rPr>
+                <w:rFonts w:ascii="Arial" w:hAnsi="Arial" w:cs="Arial"/>
+              </w:rPr>
+            </w:pPr>
+            <w:r>
+              <w:rPr>
+                <w:rFonts w:ascii="Arial" w:hAnsi="Arial" w:cs="Arial"/>
+              </w:rPr>
+              <w:t>Tipo:</w:t>
+            </w:r>
+          </w:p>
+        </w:tc>
+        <w:tc>
+          <w:tcPr>
+            <w:tcW w:w="4675" w:type="dxa"/>
+          </w:tcPr>
+          <w:p>
+            <w:pPr>
+              <w:jc w:val="both"/>
+              <w:rPr>
+                <w:rFonts w:ascii="Arial" w:hAnsi="Arial" w:cs="Arial"/>
+              </w:rPr>
+            </w:pPr>
+            <w:r>
+              <w:rPr>
+                <w:rFonts w:ascii="Arial" w:hAnsi="Arial" w:cs="Arial"/>
+              </w:rPr>
+              <w:t>P</w:t>
+            </w:r>
+            <w:r>
+              <w:rPr>
+                <w:rFonts w:ascii="Arial" w:hAnsi="Arial" w:cs="Arial"/>
+              </w:rPr>
+              <w:t>rimario</w:t>
+            </w:r>
+          </w:p>
+        </w:tc>
+      </w:tr>
+    </w:tbl>
+    <w:p>
+      <w:pPr>
+        <w:jc w:val="both"/>
+        <w:rPr>
+          <w:rFonts w:ascii="Arial" w:hAnsi="Arial" w:cs="Arial"/>
+        </w:rPr>
+      </w:pPr>
+    </w:p>
+    <w:p>
+      <w:pPr>
+        <w:jc w:val="both"/>
+        <w:rPr>
+          <w:rFonts w:ascii="Arial" w:hAnsi="Arial" w:cs="Arial"/>
+        </w:rPr>
+      </w:pPr>
+      <w:r>
+        <w:rPr>
+          <w:rFonts w:ascii="Arial" w:hAnsi="Arial" w:cs="Arial"/>
+        </w:rPr>
+        <w:t>Casos de administrador</w:t>
+      </w:r>
+    </w:p>
+    <w:tbl>
+      <w:tblPr>
+        <w:tblStyle w:val="Tablaconcuadrcula"/>
+        <w:tblW w:w="0" w:type="auto"/>
+        <w:tblLook w:val="04A0" w:firstRow="1" w:lastRow="0" w:firstColumn="1" w:lastColumn="0" w:noHBand="0" w:noVBand="1"/>
+      </w:tblPr>
+      <w:tblGrid>
+        <w:gridCol w:w="4675"/>
+        <w:gridCol w:w="4675"/>
+      </w:tblGrid>
+      <w:tr>
+        <w:tc>
+          <w:tcPr>
+            <w:tcW w:w="4675" w:type="dxa"/>
             <w:tcBorders>
               <w:top w:val="single" w:sz="4" w:space="0" w:color="auto"/>
               <w:left w:val="single" w:sz="4" w:space="0" w:color="auto"/>
@@ -1349,13 +981,7 @@
               <w:rPr>
                 <w:rFonts w:ascii="Arial" w:hAnsi="Arial" w:cs="Arial"/>
               </w:rPr>
-              <w:t>B0</w:t>
-            </w:r>
-            <w:r>
-              <w:rPr>
-                <w:rFonts w:ascii="Arial" w:hAnsi="Arial" w:cs="Arial"/>
-              </w:rPr>
-              <w:t>2</w:t>
+              <w:t>B01</w:t>
             </w:r>
           </w:p>
         </w:tc>
@@ -1409,7 +1035,7 @@
               <w:rPr>
                 <w:rFonts w:ascii="Arial" w:hAnsi="Arial" w:cs="Arial"/>
               </w:rPr>
-              <w:t>Modificar Datos</w:t>
+              <w:t>Agregar Datos</w:t>
             </w:r>
           </w:p>
         </w:tc>
@@ -1463,31 +1089,13 @@
               <w:rPr>
                 <w:rFonts w:ascii="Arial" w:hAnsi="Arial" w:cs="Arial"/>
               </w:rPr>
-              <w:t xml:space="preserve">Administrador, </w:t>
-            </w:r>
-            <w:r>
-              <w:rPr>
-                <w:rFonts w:ascii="Arial" w:hAnsi="Arial" w:cs="Arial"/>
-              </w:rPr>
-              <w:t xml:space="preserve">Paciente, Examen, </w:t>
-            </w:r>
-            <w:r>
-              <w:rPr>
-                <w:rFonts w:ascii="Arial" w:hAnsi="Arial" w:cs="Arial"/>
-              </w:rPr>
-              <w:t xml:space="preserve">Médico, </w:t>
-            </w:r>
-            <w:r>
-              <w:rPr>
-                <w:rFonts w:ascii="Arial" w:hAnsi="Arial" w:cs="Arial"/>
-              </w:rPr>
-              <w:t xml:space="preserve">Laboratorista, </w:t>
-            </w:r>
-            <w:r>
-              <w:rPr>
-                <w:rFonts w:ascii="Arial" w:hAnsi="Arial" w:cs="Arial"/>
-              </w:rPr>
-              <w:t>Sistema</w:t>
+              <w:t xml:space="preserve">Administrador, Médico, Paciente, Laboratorista, </w:t>
+            </w:r>
+            <w:r>
+              <w:rPr>
+                <w:rFonts w:ascii="Arial" w:hAnsi="Arial" w:cs="Arial"/>
+              </w:rPr>
+              <w:t>Examen, Sistema</w:t>
             </w:r>
           </w:p>
         </w:tc>
@@ -1541,13 +1149,25 @@
               <w:rPr>
                 <w:rFonts w:ascii="Arial" w:hAnsi="Arial" w:cs="Arial"/>
               </w:rPr>
-              <w:t>El administrador accede al sistema y solicita un formulario para</w:t>
-            </w:r>
-            <w:r>
-              <w:rPr>
-                <w:rFonts w:ascii="Arial" w:hAnsi="Arial" w:cs="Arial"/>
-              </w:rPr>
-              <w:t xml:space="preserve"> modificar los datos de un médico, paciente, laboratorista, o examen de laboratorio por lo que el sistema necesitará el código de identificación del actor a cambiar para desplegar los datos almacenados de dicha identidad, permitiendo al administrador cambiar cualquier campo con excepción del código de identificación de las identidades.</w:t>
+              <w:t>El administrador accede al sistema y solicita un formulario para agregar un nuevo médico</w:t>
+            </w:r>
+            <w:r>
+              <w:rPr>
+                <w:rFonts w:ascii="Arial" w:hAnsi="Arial" w:cs="Arial"/>
+              </w:rPr>
+              <w:t>, paciente, laboratorista, o examen de laboratorio</w:t>
+            </w:r>
+            <w:r>
+              <w:rPr>
+                <w:rFonts w:ascii="Arial" w:hAnsi="Arial" w:cs="Arial"/>
+              </w:rPr>
+              <w:t xml:space="preserve"> al hospital, para realizar esto el sistema necesita </w:t>
+            </w:r>
+            <w:r>
+              <w:rPr>
+                <w:rFonts w:ascii="Arial" w:hAnsi="Arial" w:cs="Arial"/>
+              </w:rPr>
+              <w:t>solicitar al administrador que llene los campos de información de cada actor nuevo que se quiere agregar.</w:t>
             </w:r>
           </w:p>
         </w:tc>
@@ -1653,19 +1273,331 @@
         <w:tc>
           <w:tcPr>
             <w:tcW w:w="4675" w:type="dxa"/>
-          </w:tcPr>
-          <w:p>
-            <w:pPr>
-              <w:jc w:val="both"/>
-              <w:rPr>
-                <w:rFonts w:ascii="Arial" w:hAnsi="Arial" w:cs="Arial"/>
-              </w:rPr>
-            </w:pPr>
-            <w:r>
-              <w:rPr>
-                <w:rFonts w:ascii="Arial" w:hAnsi="Arial" w:cs="Arial"/>
-              </w:rPr>
-              <w:lastRenderedPageBreak/>
+            <w:tcBorders>
+              <w:top w:val="single" w:sz="4" w:space="0" w:color="auto"/>
+              <w:left w:val="single" w:sz="4" w:space="0" w:color="auto"/>
+              <w:bottom w:val="single" w:sz="4" w:space="0" w:color="auto"/>
+              <w:right w:val="single" w:sz="4" w:space="0" w:color="auto"/>
+            </w:tcBorders>
+            <w:hideMark/>
+          </w:tcPr>
+          <w:p>
+            <w:pPr>
+              <w:jc w:val="both"/>
+              <w:rPr>
+                <w:rFonts w:ascii="Arial" w:hAnsi="Arial" w:cs="Arial"/>
+              </w:rPr>
+            </w:pPr>
+            <w:r>
+              <w:rPr>
+                <w:rFonts w:ascii="Arial" w:hAnsi="Arial" w:cs="Arial"/>
+              </w:rPr>
+              <w:t>Numero:</w:t>
+            </w:r>
+          </w:p>
+        </w:tc>
+        <w:tc>
+          <w:tcPr>
+            <w:tcW w:w="4675" w:type="dxa"/>
+            <w:tcBorders>
+              <w:top w:val="single" w:sz="4" w:space="0" w:color="auto"/>
+              <w:left w:val="single" w:sz="4" w:space="0" w:color="auto"/>
+              <w:bottom w:val="single" w:sz="4" w:space="0" w:color="auto"/>
+              <w:right w:val="single" w:sz="4" w:space="0" w:color="auto"/>
+            </w:tcBorders>
+            <w:hideMark/>
+          </w:tcPr>
+          <w:p>
+            <w:pPr>
+              <w:jc w:val="both"/>
+              <w:rPr>
+                <w:rFonts w:ascii="Arial" w:hAnsi="Arial" w:cs="Arial"/>
+              </w:rPr>
+            </w:pPr>
+            <w:r>
+              <w:rPr>
+                <w:rFonts w:ascii="Arial" w:hAnsi="Arial" w:cs="Arial"/>
+              </w:rPr>
+              <w:t>B02</w:t>
+            </w:r>
+          </w:p>
+        </w:tc>
+      </w:tr>
+      <w:tr>
+        <w:tc>
+          <w:tcPr>
+            <w:tcW w:w="4675" w:type="dxa"/>
+            <w:tcBorders>
+              <w:top w:val="single" w:sz="4" w:space="0" w:color="auto"/>
+              <w:left w:val="single" w:sz="4" w:space="0" w:color="auto"/>
+              <w:bottom w:val="single" w:sz="4" w:space="0" w:color="auto"/>
+              <w:right w:val="single" w:sz="4" w:space="0" w:color="auto"/>
+            </w:tcBorders>
+            <w:hideMark/>
+          </w:tcPr>
+          <w:p>
+            <w:pPr>
+              <w:jc w:val="both"/>
+              <w:rPr>
+                <w:rFonts w:ascii="Arial" w:hAnsi="Arial" w:cs="Arial"/>
+              </w:rPr>
+            </w:pPr>
+            <w:r>
+              <w:rPr>
+                <w:rFonts w:ascii="Arial" w:hAnsi="Arial" w:cs="Arial"/>
+              </w:rPr>
+              <w:t>Casos de Uso:</w:t>
+            </w:r>
+          </w:p>
+        </w:tc>
+        <w:tc>
+          <w:tcPr>
+            <w:tcW w:w="4675" w:type="dxa"/>
+            <w:tcBorders>
+              <w:top w:val="single" w:sz="4" w:space="0" w:color="auto"/>
+              <w:left w:val="single" w:sz="4" w:space="0" w:color="auto"/>
+              <w:bottom w:val="single" w:sz="4" w:space="0" w:color="auto"/>
+              <w:right w:val="single" w:sz="4" w:space="0" w:color="auto"/>
+            </w:tcBorders>
+            <w:hideMark/>
+          </w:tcPr>
+          <w:p>
+            <w:pPr>
+              <w:jc w:val="both"/>
+              <w:rPr>
+                <w:rFonts w:ascii="Arial" w:hAnsi="Arial" w:cs="Arial"/>
+              </w:rPr>
+            </w:pPr>
+            <w:r>
+              <w:rPr>
+                <w:rFonts w:ascii="Arial" w:hAnsi="Arial" w:cs="Arial"/>
+              </w:rPr>
+              <w:t>Modificar Datos</w:t>
+            </w:r>
+          </w:p>
+        </w:tc>
+      </w:tr>
+      <w:tr>
+        <w:tc>
+          <w:tcPr>
+            <w:tcW w:w="4675" w:type="dxa"/>
+            <w:tcBorders>
+              <w:top w:val="single" w:sz="4" w:space="0" w:color="auto"/>
+              <w:left w:val="single" w:sz="4" w:space="0" w:color="auto"/>
+              <w:bottom w:val="single" w:sz="4" w:space="0" w:color="auto"/>
+              <w:right w:val="single" w:sz="4" w:space="0" w:color="auto"/>
+            </w:tcBorders>
+            <w:hideMark/>
+          </w:tcPr>
+          <w:p>
+            <w:pPr>
+              <w:jc w:val="both"/>
+              <w:rPr>
+                <w:rFonts w:ascii="Arial" w:hAnsi="Arial" w:cs="Arial"/>
+              </w:rPr>
+            </w:pPr>
+            <w:r>
+              <w:rPr>
+                <w:rFonts w:ascii="Arial" w:hAnsi="Arial" w:cs="Arial"/>
+              </w:rPr>
+              <w:t>Actores:</w:t>
+            </w:r>
+          </w:p>
+        </w:tc>
+        <w:tc>
+          <w:tcPr>
+            <w:tcW w:w="4675" w:type="dxa"/>
+            <w:tcBorders>
+              <w:top w:val="single" w:sz="4" w:space="0" w:color="auto"/>
+              <w:left w:val="single" w:sz="4" w:space="0" w:color="auto"/>
+              <w:bottom w:val="single" w:sz="4" w:space="0" w:color="auto"/>
+              <w:right w:val="single" w:sz="4" w:space="0" w:color="auto"/>
+            </w:tcBorders>
+            <w:hideMark/>
+          </w:tcPr>
+          <w:p>
+            <w:pPr>
+              <w:jc w:val="both"/>
+              <w:rPr>
+                <w:rFonts w:ascii="Arial" w:hAnsi="Arial" w:cs="Arial"/>
+              </w:rPr>
+            </w:pPr>
+            <w:r>
+              <w:rPr>
+                <w:rFonts w:ascii="Arial" w:hAnsi="Arial" w:cs="Arial"/>
+              </w:rPr>
+              <w:t>Administrador, Paciente, Examen, Médico, Laboratorista, Sistema</w:t>
+            </w:r>
+          </w:p>
+        </w:tc>
+      </w:tr>
+      <w:tr>
+        <w:tc>
+          <w:tcPr>
+            <w:tcW w:w="4675" w:type="dxa"/>
+            <w:tcBorders>
+              <w:top w:val="single" w:sz="4" w:space="0" w:color="auto"/>
+              <w:left w:val="single" w:sz="4" w:space="0" w:color="auto"/>
+              <w:bottom w:val="single" w:sz="4" w:space="0" w:color="auto"/>
+              <w:right w:val="single" w:sz="4" w:space="0" w:color="auto"/>
+            </w:tcBorders>
+            <w:hideMark/>
+          </w:tcPr>
+          <w:p>
+            <w:pPr>
+              <w:jc w:val="both"/>
+              <w:rPr>
+                <w:rFonts w:ascii="Arial" w:hAnsi="Arial" w:cs="Arial"/>
+              </w:rPr>
+            </w:pPr>
+            <w:r>
+              <w:rPr>
+                <w:rFonts w:ascii="Arial" w:hAnsi="Arial" w:cs="Arial"/>
+              </w:rPr>
+              <w:t>Descripción</w:t>
+            </w:r>
+          </w:p>
+        </w:tc>
+        <w:tc>
+          <w:tcPr>
+            <w:tcW w:w="4675" w:type="dxa"/>
+            <w:tcBorders>
+              <w:top w:val="single" w:sz="4" w:space="0" w:color="auto"/>
+              <w:left w:val="single" w:sz="4" w:space="0" w:color="auto"/>
+              <w:bottom w:val="single" w:sz="4" w:space="0" w:color="auto"/>
+              <w:right w:val="single" w:sz="4" w:space="0" w:color="auto"/>
+            </w:tcBorders>
+            <w:hideMark/>
+          </w:tcPr>
+          <w:p>
+            <w:pPr>
+              <w:jc w:val="both"/>
+              <w:rPr>
+                <w:rFonts w:ascii="Arial" w:hAnsi="Arial" w:cs="Arial"/>
+              </w:rPr>
+            </w:pPr>
+            <w:r>
+              <w:rPr>
+                <w:rFonts w:ascii="Arial" w:hAnsi="Arial" w:cs="Arial"/>
+              </w:rPr>
+              <w:t>El administrador accede al sistema y solicita un formulario para modificar los datos de un médico, paciente, laboratorista, o examen de laboratorio por lo que el sistema necesitará el código de identificación del actor a cambiar para desplegar los datos almacenados de dicha identidad, permitiendo al administrador cambiar cualquier campo con excepción del código de identificación de las identidades.</w:t>
+            </w:r>
+          </w:p>
+        </w:tc>
+      </w:tr>
+      <w:tr>
+        <w:tc>
+          <w:tcPr>
+            <w:tcW w:w="4675" w:type="dxa"/>
+            <w:tcBorders>
+              <w:top w:val="single" w:sz="4" w:space="0" w:color="auto"/>
+              <w:left w:val="single" w:sz="4" w:space="0" w:color="auto"/>
+              <w:bottom w:val="single" w:sz="4" w:space="0" w:color="auto"/>
+              <w:right w:val="single" w:sz="4" w:space="0" w:color="auto"/>
+            </w:tcBorders>
+            <w:hideMark/>
+          </w:tcPr>
+          <w:p>
+            <w:pPr>
+              <w:jc w:val="both"/>
+              <w:rPr>
+                <w:rFonts w:ascii="Arial" w:hAnsi="Arial" w:cs="Arial"/>
+              </w:rPr>
+            </w:pPr>
+            <w:r>
+              <w:rPr>
+                <w:rFonts w:ascii="Arial" w:hAnsi="Arial" w:cs="Arial"/>
+              </w:rPr>
+              <w:t>Tipo:</w:t>
+            </w:r>
+          </w:p>
+        </w:tc>
+        <w:tc>
+          <w:tcPr>
+            <w:tcW w:w="4675" w:type="dxa"/>
+            <w:tcBorders>
+              <w:top w:val="single" w:sz="4" w:space="0" w:color="auto"/>
+              <w:left w:val="single" w:sz="4" w:space="0" w:color="auto"/>
+              <w:bottom w:val="single" w:sz="4" w:space="0" w:color="auto"/>
+              <w:right w:val="single" w:sz="4" w:space="0" w:color="auto"/>
+            </w:tcBorders>
+            <w:hideMark/>
+          </w:tcPr>
+          <w:p>
+            <w:pPr>
+              <w:jc w:val="both"/>
+              <w:rPr>
+                <w:rFonts w:ascii="Arial" w:hAnsi="Arial" w:cs="Arial"/>
+              </w:rPr>
+            </w:pPr>
+            <w:r>
+              <w:rPr>
+                <w:rFonts w:ascii="Arial" w:hAnsi="Arial" w:cs="Arial"/>
+              </w:rPr>
+              <w:t>Secundario</w:t>
+            </w:r>
+          </w:p>
+        </w:tc>
+      </w:tr>
+    </w:tbl>
+    <w:p>
+      <w:pPr>
+        <w:jc w:val="both"/>
+        <w:rPr>
+          <w:rFonts w:ascii="Arial" w:hAnsi="Arial" w:cs="Arial"/>
+        </w:rPr>
+      </w:pPr>
+    </w:p>
+    <w:p>
+      <w:pPr>
+        <w:jc w:val="both"/>
+        <w:rPr>
+          <w:rFonts w:ascii="Arial" w:hAnsi="Arial" w:cs="Arial"/>
+        </w:rPr>
+      </w:pPr>
+    </w:p>
+    <w:p>
+      <w:pPr>
+        <w:jc w:val="both"/>
+        <w:rPr>
+          <w:rFonts w:ascii="Arial" w:hAnsi="Arial" w:cs="Arial"/>
+        </w:rPr>
+      </w:pPr>
+    </w:p>
+    <w:p>
+      <w:pPr>
+        <w:jc w:val="both"/>
+        <w:rPr>
+          <w:rFonts w:ascii="Arial" w:hAnsi="Arial" w:cs="Arial"/>
+        </w:rPr>
+      </w:pPr>
+    </w:p>
+    <w:tbl>
+      <w:tblPr>
+        <w:tblStyle w:val="Tablaconcuadrcula"/>
+        <w:tblW w:w="0" w:type="auto"/>
+        <w:tblLook w:val="04A0" w:firstRow="1" w:lastRow="0" w:firstColumn="1" w:lastColumn="0" w:noHBand="0" w:noVBand="1"/>
+      </w:tblPr>
+      <w:tblGrid>
+        <w:gridCol w:w="4675"/>
+        <w:gridCol w:w="4675"/>
+      </w:tblGrid>
+      <w:tr>
+        <w:tc>
+          <w:tcPr>
+            <w:tcW w:w="4675" w:type="dxa"/>
+          </w:tcPr>
+          <w:p>
+            <w:pPr>
+              <w:jc w:val="both"/>
+              <w:rPr>
+                <w:rFonts w:ascii="Arial" w:hAnsi="Arial" w:cs="Arial"/>
+              </w:rPr>
+            </w:pPr>
+            <w:r>
+              <w:rPr>
+                <w:rFonts w:ascii="Arial" w:hAnsi="Arial" w:cs="Arial"/>
+              </w:rPr>
               <w:t>Numero:</w:t>
             </w:r>
           </w:p>
@@ -2487,27 +2419,35 @@
               <w:rPr>
                 <w:rFonts w:ascii="Arial" w:hAnsi="Arial" w:cs="Arial"/>
               </w:rPr>
-              <w:t>El administrador accede al sistema y solicita un reporte de los exámenes de laboratorio más demandados en un intervalo de tiempo, por lo que el sistema solicitara de primero un intervalo de tiempo para poder desplegar los exámenes de laboratorio más demandados al administrador</w:t>
-            </w:r>
-          </w:p>
-        </w:tc>
-      </w:tr>
-      <w:tr>
-        <w:tc>
-          <w:tcPr>
-            <w:tcW w:w="4675" w:type="dxa"/>
-          </w:tcPr>
-          <w:p>
-            <w:pPr>
-              <w:jc w:val="both"/>
-              <w:rPr>
-                <w:rFonts w:ascii="Arial" w:hAnsi="Arial" w:cs="Arial"/>
-              </w:rPr>
-            </w:pPr>
-            <w:r>
-              <w:rPr>
-                <w:rFonts w:ascii="Arial" w:hAnsi="Arial" w:cs="Arial"/>
-              </w:rPr>
+              <w:t xml:space="preserve">El administrador accede al sistema y solicita un reporte de los exámenes de laboratorio más demandados en un intervalo de tiempo, por lo que el sistema solicitara de primero un </w:t>
+            </w:r>
+            <w:r>
+              <w:rPr>
+                <w:rFonts w:ascii="Arial" w:hAnsi="Arial" w:cs="Arial"/>
+              </w:rPr>
+              <w:lastRenderedPageBreak/>
+              <w:t>intervalo de tiempo para poder desplegar los exámenes de laboratorio más demandados al administrador</w:t>
+            </w:r>
+          </w:p>
+        </w:tc>
+      </w:tr>
+      <w:tr>
+        <w:tc>
+          <w:tcPr>
+            <w:tcW w:w="4675" w:type="dxa"/>
+          </w:tcPr>
+          <w:p>
+            <w:pPr>
+              <w:jc w:val="both"/>
+              <w:rPr>
+                <w:rFonts w:ascii="Arial" w:hAnsi="Arial" w:cs="Arial"/>
+              </w:rPr>
+            </w:pPr>
+            <w:r>
+              <w:rPr>
+                <w:rFonts w:ascii="Arial" w:hAnsi="Arial" w:cs="Arial"/>
+              </w:rPr>
+              <w:lastRenderedPageBreak/>
               <w:t>Tipo:</w:t>
             </w:r>
           </w:p>
@@ -2566,7 +2506,6 @@
               <w:rPr>
                 <w:rFonts w:ascii="Arial" w:hAnsi="Arial" w:cs="Arial"/>
               </w:rPr>
-              <w:lastRenderedPageBreak/>
               <w:t>Numero:</w:t>
             </w:r>
           </w:p>
@@ -3425,7 +3364,6 @@
               <w:rPr>
                 <w:rFonts w:ascii="Arial" w:hAnsi="Arial" w:cs="Arial"/>
               </w:rPr>
-              <w:lastRenderedPageBreak/>
               <w:t>Descripción</w:t>
             </w:r>
           </w:p>
@@ -4122,7 +4060,6 @@
               <w:rPr>
                 <w:rFonts w:ascii="Arial" w:hAnsi="Arial" w:cs="Arial"/>
               </w:rPr>
-              <w:lastRenderedPageBreak/>
               <w:t>Actores:</w:t>
             </w:r>
           </w:p>
@@ -4841,7 +4778,6 @@
               <w:rPr>
                 <w:rFonts w:ascii="Arial" w:hAnsi="Arial" w:cs="Arial"/>
               </w:rPr>
-              <w:lastRenderedPageBreak/>
               <w:t>Actores:</w:t>
             </w:r>
           </w:p>
@@ -5793,7 +5729,6 @@
               <w:rPr>
                 <w:rFonts w:ascii="Arial" w:hAnsi="Arial" w:cs="Arial"/>
               </w:rPr>
-              <w:lastRenderedPageBreak/>
               <w:t>Actores:</w:t>
             </w:r>
           </w:p>

</xml_diff>